<commit_message>
Remove unnecessary screenshot references from rapport devops.docx for clarity
</commit_message>
<xml_diff>
--- a/rapport devops.docx
+++ b/rapport devops.docx
@@ -713,11 +713,6 @@
     </w:tbl>
     <w:p>
       <w:r>
-        <w:t>Capture d'écran : Exemple d'appel Postman (GET /profile avec token JWT)</w:t>
-      </w:r>
-    </w:p>
-    <w:p>
-      <w:r>
         <w:pict w14:anchorId="07496E3C">
           <v:rect id="_x0000_i1028" style="width:0;height:1.5pt" o:hralign="center" o:hrstd="t" o:hr="t" fillcolor="#a0a0a0" stroked="f"/>
         </w:pict>
@@ -829,7 +824,6 @@
         </w:numPr>
       </w:pPr>
       <w:r>
-        <w:lastRenderedPageBreak/>
         <w:t>Inscription, connexion, ajout d'IMC, ajout de programme sportif</w:t>
       </w:r>
     </w:p>
@@ -841,6 +835,7 @@
         </w:numPr>
       </w:pPr>
       <w:r>
+        <w:lastRenderedPageBreak/>
         <w:t>Visualisation du profil utilisateur</w:t>
       </w:r>
     </w:p>
@@ -857,7 +852,7 @@
     </w:p>
     <w:p>
       <w:r>
-        <w:t>Capture d'écran : Exemple d'inscription réussie dans Postman Capture d'écran : Exemple de suppression de compte avec DELETE + body (username)</w:t>
+        <w:t>Exemple de suppression de compte avec DELETE + body (username)</w:t>
       </w:r>
     </w:p>
     <w:p>
@@ -1337,7 +1332,7 @@
         </w:rPr>
         <w:lastRenderedPageBreak/>
         <w:drawing>
-          <wp:inline distT="0" distB="0" distL="0" distR="0" wp14:anchorId="1BD6CF96" wp14:editId="1D3E3621">
+          <wp:inline distT="0" distB="0" distL="0" distR="0" wp14:anchorId="1BD6CF96" wp14:editId="6F7AAF0B">
             <wp:extent cx="5760720" cy="3240405"/>
             <wp:effectExtent l="0" t="0" r="0" b="0"/>
             <wp:docPr id="1574307646" name="Image 1" descr="Une image contenant texte, Appareils électroniques, capture d’écran, logiciel&#10;&#10;Le contenu généré par l’IA peut être incorrect."/>
@@ -1392,7 +1387,7 @@
           <w:noProof/>
         </w:rPr>
         <w:drawing>
-          <wp:inline distT="0" distB="0" distL="0" distR="0" wp14:anchorId="530FEDE9" wp14:editId="7747EC39">
+          <wp:inline distT="0" distB="0" distL="0" distR="0" wp14:anchorId="530FEDE9" wp14:editId="0AE0DC93">
             <wp:extent cx="5760720" cy="3240405"/>
             <wp:effectExtent l="0" t="0" r="0" b="0"/>
             <wp:docPr id="673586282" name="Image 2" descr="Une image contenant texte, capture d’écran, logiciel, ordinateur&#10;&#10;Le contenu généré par l’IA peut être incorrect."/>
@@ -1448,7 +1443,7 @@
         </w:rPr>
         <w:lastRenderedPageBreak/>
         <w:drawing>
-          <wp:inline distT="0" distB="0" distL="0" distR="0" wp14:anchorId="60BA7EAC" wp14:editId="733FF286">
+          <wp:inline distT="0" distB="0" distL="0" distR="0" wp14:anchorId="60BA7EAC" wp14:editId="05543779">
             <wp:extent cx="5760720" cy="3240405"/>
             <wp:effectExtent l="0" t="0" r="0" b="0"/>
             <wp:docPr id="31840244" name="Image 3" descr="Une image contenant texte, capture d’écran, logiciel, Logiciel multimédia&#10;&#10;Le contenu généré par l’IA peut être incorrect."/>
@@ -1559,7 +1554,7 @@
         </w:rPr>
         <w:lastRenderedPageBreak/>
         <w:drawing>
-          <wp:inline distT="0" distB="0" distL="0" distR="0" wp14:anchorId="2889D8A9" wp14:editId="0CF6CDC0">
+          <wp:inline distT="0" distB="0" distL="0" distR="0" wp14:anchorId="2889D8A9" wp14:editId="0907A511">
             <wp:extent cx="5760720" cy="3240405"/>
             <wp:effectExtent l="0" t="0" r="0" b="0"/>
             <wp:docPr id="728488298" name="Image 5" descr="Une image contenant texte, capture d’écran, logiciel, Logiciel multimédia&#10;&#10;Le contenu généré par l’IA peut être incorrect."/>

</xml_diff>